<commit_message>
[PT-136 PT-96] a new test added to "Ver Listado de Películas". "Crear peliculas"'s functional test created
</commit_message>
<xml_diff>
--- a/docs/Reuniones/Sprint 2/Pruebas Funcionales/20130924 PT-136 Pruebas Funcionales - Ver Listado de Películas.docx
+++ b/docs/Reuniones/Sprint 2/Pruebas Funcionales/20130924 PT-136 Pruebas Funcionales - Ver Listado de Películas.docx
@@ -512,6 +512,116 @@
         <w:t>La aplicación muestra la ventana de cartelera (muestra las películas en pantalla).</w:t>
       </w:r>
     </w:p>
+    <w:p>
+      <w:pPr>
+        <w:pStyle w:val="Ttulo2"/>
+      </w:pPr>
+      <w:r>
+        <w:t>Prueba 5</w:t>
+      </w:r>
+    </w:p>
+    <w:p>
+      <w:pPr>
+        <w:rPr>
+          <w:i/>
+        </w:rPr>
+      </w:pPr>
+      <w:r>
+        <w:rPr>
+          <w:i/>
+        </w:rPr>
+        <w:t>El usuario mirando la lista de películas desea ver la lista completa.</w:t>
+      </w:r>
+    </w:p>
+    <w:p>
+      <w:pPr>
+        <w:rPr>
+          <w:b/>
+        </w:rPr>
+      </w:pPr>
+      <w:r>
+        <w:rPr>
+          <w:b/>
+        </w:rPr>
+        <w:t>Criterio de aceptación</w:t>
+      </w:r>
+    </w:p>
+    <w:p>
+      <w:pPr>
+        <w:pStyle w:val="Prrafodelista"/>
+        <w:numPr>
+          <w:ilvl w:val="0"/>
+          <w:numId w:val="6"/>
+        </w:numPr>
+      </w:pPr>
+      <w:r>
+        <w:t xml:space="preserve">Poder ver la lista completa </w:t>
+      </w:r>
+      <w:r>
+        <w:t xml:space="preserve">de películas </w:t>
+      </w:r>
+      <w:r>
+        <w:t>navegando con los botones de paginado.</w:t>
+      </w:r>
+    </w:p>
+    <w:p>
+      <w:pPr>
+        <w:rPr>
+          <w:b/>
+        </w:rPr>
+      </w:pPr>
+      <w:r>
+        <w:rPr>
+          <w:b/>
+        </w:rPr>
+        <w:t>Pasos:</w:t>
+      </w:r>
+    </w:p>
+    <w:p>
+      <w:pPr>
+        <w:pStyle w:val="Prrafodelista"/>
+        <w:numPr>
+          <w:ilvl w:val="0"/>
+          <w:numId w:val="7"/>
+        </w:numPr>
+      </w:pPr>
+      <w:r>
+        <w:t>El usuario entra al menú “cartelera” y ve la lista de películas con botones que separa la lista en páginas.</w:t>
+      </w:r>
+    </w:p>
+    <w:p>
+      <w:pPr>
+        <w:pStyle w:val="Prrafodelista"/>
+        <w:numPr>
+          <w:ilvl w:val="0"/>
+          <w:numId w:val="7"/>
+        </w:numPr>
+      </w:pPr>
+      <w:r>
+        <w:t>El usuario selecciona el botón siguiente para mirar el resto de películas en la base de datos (repetir hasta llegar al final).</w:t>
+      </w:r>
+    </w:p>
+    <w:p>
+      <w:pPr>
+        <w:pStyle w:val="Prrafodelista"/>
+        <w:numPr>
+          <w:ilvl w:val="0"/>
+          <w:numId w:val="7"/>
+        </w:numPr>
+      </w:pPr>
+      <w:r>
+        <w:t xml:space="preserve">La aplicación muestra de forma paginada la lista, mostrando al llegar a la </w:t>
+      </w:r>
+      <w:proofErr w:type="gramStart"/>
+      <w:r>
+        <w:t>ultima</w:t>
+      </w:r>
+      <w:proofErr w:type="gramEnd"/>
+      <w:r>
+        <w:t xml:space="preserve"> pagina todas las películas que el administrador cargo en la base de datos.</w:t>
+      </w:r>
+    </w:p>
+    <w:p/>
     <w:sectPr>
       <w:pgSz w:w="12240" w:h="15840"/>
       <w:pgMar w:top="1417" w:right="1701" w:bottom="1417" w:left="1701" w:header="708" w:footer="708" w:gutter="0"/>
@@ -1006,6 +1116,64 @@
   </w:num>
   <w:num w:numId="5">
     <w:abstractNumId w:val="1"/>
+  </w:num>
+  <w:num w:numId="6">
+    <w:abstractNumId w:val="0"/>
+    <w:lvlOverride w:ilvl="0"/>
+    <w:lvlOverride w:ilvl="1">
+      <w:startOverride w:val="1"/>
+    </w:lvlOverride>
+    <w:lvlOverride w:ilvl="2">
+      <w:startOverride w:val="1"/>
+    </w:lvlOverride>
+    <w:lvlOverride w:ilvl="3">
+      <w:startOverride w:val="1"/>
+    </w:lvlOverride>
+    <w:lvlOverride w:ilvl="4">
+      <w:startOverride w:val="1"/>
+    </w:lvlOverride>
+    <w:lvlOverride w:ilvl="5">
+      <w:startOverride w:val="1"/>
+    </w:lvlOverride>
+    <w:lvlOverride w:ilvl="6">
+      <w:startOverride w:val="1"/>
+    </w:lvlOverride>
+    <w:lvlOverride w:ilvl="7">
+      <w:startOverride w:val="1"/>
+    </w:lvlOverride>
+    <w:lvlOverride w:ilvl="8">
+      <w:startOverride w:val="1"/>
+    </w:lvlOverride>
+  </w:num>
+  <w:num w:numId="7">
+    <w:abstractNumId w:val="4"/>
+    <w:lvlOverride w:ilvl="0">
+      <w:startOverride w:val="1"/>
+    </w:lvlOverride>
+    <w:lvlOverride w:ilvl="1">
+      <w:startOverride w:val="1"/>
+    </w:lvlOverride>
+    <w:lvlOverride w:ilvl="2">
+      <w:startOverride w:val="1"/>
+    </w:lvlOverride>
+    <w:lvlOverride w:ilvl="3">
+      <w:startOverride w:val="1"/>
+    </w:lvlOverride>
+    <w:lvlOverride w:ilvl="4">
+      <w:startOverride w:val="1"/>
+    </w:lvlOverride>
+    <w:lvlOverride w:ilvl="5">
+      <w:startOverride w:val="1"/>
+    </w:lvlOverride>
+    <w:lvlOverride w:ilvl="6">
+      <w:startOverride w:val="1"/>
+    </w:lvlOverride>
+    <w:lvlOverride w:ilvl="7">
+      <w:startOverride w:val="1"/>
+    </w:lvlOverride>
+    <w:lvlOverride w:ilvl="8">
+      <w:startOverride w:val="1"/>
+    </w:lvlOverride>
   </w:num>
 </w:numbering>
 </file>
@@ -1169,6 +1337,7 @@
   <w:style w:type="paragraph" w:default="1" w:styleId="Normal">
     <w:name w:val="Normal"/>
     <w:qFormat/>
+    <w:rsid w:val="00B6105D"/>
   </w:style>
   <w:style w:type="paragraph" w:styleId="Ttulo1">
     <w:name w:val="heading 1"/>

</xml_diff>

<commit_message>
Added changes on funcional's test that Mercedes sent
</commit_message>
<xml_diff>
--- a/docs/Reuniones/Sprint 2/Pruebas Funcionales/20130924 PT-136 Pruebas Funcionales - Ver Listado de Películas.docx
+++ b/docs/Reuniones/Sprint 2/Pruebas Funcionales/20130924 PT-136 Pruebas Funcionales - Ver Listado de Películas.docx
@@ -379,6 +379,18 @@
       </w:r>
       <w:r>
         <w:t>sin irse de la ventana de Iniciar Sesión muestra un mensaje de error en la misma pantalla.</w:t>
+      </w:r>
+    </w:p>
+    <w:p>
+      <w:pPr>
+        <w:pStyle w:val="Prrafodelista"/>
+        <w:numPr>
+          <w:ilvl w:val="1"/>
+          <w:numId w:val="4"/>
+        </w:numPr>
+      </w:pPr>
+      <w:r>
+        <w:t>Mensaje: “Las credenciales son inválidas”</w:t>
       </w:r>
     </w:p>
     <w:p>
@@ -838,7 +850,7 @@
   <w:abstractNum w:abstractNumId="2">
     <w:nsid w:val="5A3C0457"/>
     <w:multiLevelType w:val="hybridMultilevel"/>
-    <w:tmpl w:val="2146F6F6"/>
+    <w:tmpl w:val="CB6EEE8A"/>
     <w:lvl w:ilvl="0" w:tplc="2C0A000F">
       <w:start w:val="1"/>
       <w:numFmt w:val="decimal"/>
@@ -851,14 +863,17 @@
         <w:rFonts w:hint="default"/>
       </w:rPr>
     </w:lvl>
-    <w:lvl w:ilvl="1" w:tplc="2C0A0019" w:tentative="1">
-      <w:start w:val="1"/>
-      <w:numFmt w:val="lowerLetter"/>
-      <w:lvlText w:val="%2."/>
+    <w:lvl w:ilvl="1" w:tplc="2C0A0001">
+      <w:start w:val="1"/>
+      <w:numFmt w:val="bullet"/>
+      <w:lvlText w:val=""/>
       <w:lvlJc w:val="left"/>
       <w:pPr>
         <w:ind w:left="1440" w:hanging="360"/>
       </w:pPr>
+      <w:rPr>
+        <w:rFonts w:ascii="Symbol" w:hAnsi="Symbol" w:hint="default"/>
+      </w:rPr>
     </w:lvl>
     <w:lvl w:ilvl="2" w:tplc="2C0A001B" w:tentative="1">
       <w:start w:val="1"/>

</xml_diff>